<commit_message>
Loging issue fixed and Spring added is used instead of native timer
</commit_message>
<xml_diff>
--- a/PartrackerConfig.docx
+++ b/PartrackerConfig.docx
@@ -2108,36 +2108,44 @@
     </w:p>
     <w:p>
       <w:pPr>
-        <w:pStyle w:val="ListParagraph"/>
-        <w:numPr>
-          <w:ilvl w:val="0"/>
-          <w:numId w:val="1"/>
-        </w:numPr>
+        <w:ind w:left="360"/>
         <w:rPr>
           <w:sz w:val="24"/>
           <w:szCs w:val="24"/>
         </w:rPr>
       </w:pPr>
-      <w:r>
-        <w:rPr>
-          <w:rFonts w:ascii="Courier New" w:hAnsi="Courier New" w:cs="Courier New"/>
-          <w:color w:val="000000"/>
-          <w:sz w:val="20"/>
-          <w:szCs w:val="20"/>
-        </w:rPr>
-        <w:tab/>
-      </w:r>
-      <w:r>
-        <w:rPr>
-          <w:rFonts w:ascii="Courier New" w:hAnsi="Courier New" w:cs="Courier New"/>
-          <w:color w:val="000000"/>
-          <w:sz w:val="20"/>
-          <w:szCs w:val="20"/>
-        </w:rPr>
-        <w:tab/>
-      </w:r>
-      <w:bookmarkStart w:id="0" w:name="_GoBack"/>
-      <w:bookmarkEnd w:id="0"/>
+    </w:p>
+    <w:p>
+      <w:pPr>
+        <w:ind w:left="360"/>
+        <w:rPr>
+          <w:sz w:val="24"/>
+          <w:szCs w:val="24"/>
+        </w:rPr>
+      </w:pPr>
+      <w:r>
+        <w:rPr>
+          <w:sz w:val="24"/>
+          <w:szCs w:val="24"/>
+        </w:rPr>
+        <w:t>Port Issue when uploading to server</w:t>
+      </w:r>
+    </w:p>
+    <w:p>
+      <w:pPr>
+        <w:ind w:left="360"/>
+        <w:rPr>
+          <w:sz w:val="24"/>
+          <w:szCs w:val="24"/>
+        </w:rPr>
+      </w:pPr>
+      <w:r>
+        <w:rPr>
+          <w:sz w:val="24"/>
+          <w:szCs w:val="24"/>
+        </w:rPr>
+        <w:t>Change proxy port to original port tomcat is using</w:t>
+      </w:r>
     </w:p>
     <w:sectPr>
       <w:pgSz w:w="12240" w:h="15840"/>

</xml_diff>

<commit_message>
Schedule method is now using Cron. Which is better way of scheduling every 12 clock
</commit_message>
<xml_diff>
--- a/PartrackerConfig.docx
+++ b/PartrackerConfig.docx
@@ -9,7 +9,6 @@
           <w:szCs w:val="96"/>
         </w:rPr>
       </w:pPr>
-      <w:proofErr w:type="spellStart"/>
       <w:r>
         <w:rPr>
           <w:sz w:val="96"/>
@@ -17,7 +16,6 @@
         </w:rPr>
         <w:t>ParTracker</w:t>
       </w:r>
-      <w:proofErr w:type="spellEnd"/>
     </w:p>
     <w:p>
       <w:pPr>
@@ -44,23 +42,7 @@
           <w:sz w:val="24"/>
           <w:szCs w:val="24"/>
         </w:rPr>
-        <w:t xml:space="preserve">Install </w:t>
-      </w:r>
-      <w:proofErr w:type="spellStart"/>
-      <w:r>
-        <w:rPr>
-          <w:sz w:val="24"/>
-          <w:szCs w:val="24"/>
-        </w:rPr>
-        <w:t>lomabk</w:t>
-      </w:r>
-      <w:proofErr w:type="spellEnd"/>
-      <w:r>
-        <w:rPr>
-          <w:sz w:val="24"/>
-          <w:szCs w:val="24"/>
-        </w:rPr>
-        <w:t xml:space="preserve"> for eclipse got to </w:t>
+        <w:t xml:space="preserve">Install lomabk for eclipse got to </w:t>
       </w:r>
       <w:hyperlink r:id="rId5" w:history="1">
         <w:r>
@@ -77,23 +59,7 @@
           <w:sz w:val="24"/>
           <w:szCs w:val="24"/>
         </w:rPr>
-        <w:t xml:space="preserve"> and download the jar then add </w:t>
-      </w:r>
-      <w:proofErr w:type="spellStart"/>
-      <w:r>
-        <w:rPr>
-          <w:sz w:val="24"/>
-          <w:szCs w:val="24"/>
-        </w:rPr>
-        <w:t>req</w:t>
-      </w:r>
-      <w:proofErr w:type="spellEnd"/>
-      <w:r>
-        <w:rPr>
-          <w:sz w:val="24"/>
-          <w:szCs w:val="24"/>
-        </w:rPr>
-        <w:t xml:space="preserve"> dependency in pow file</w:t>
+        <w:t xml:space="preserve"> and download the jar then add req dependency in pow file</w:t>
       </w:r>
     </w:p>
     <w:p>
@@ -123,39 +89,7 @@
           <w:sz w:val="24"/>
           <w:szCs w:val="24"/>
         </w:rPr>
-        <w:t xml:space="preserve"> . </w:t>
-      </w:r>
-      <w:proofErr w:type="spellStart"/>
-      <w:r>
-        <w:rPr>
-          <w:sz w:val="24"/>
-          <w:szCs w:val="24"/>
-        </w:rPr>
-        <w:t>Fo</w:t>
-      </w:r>
-      <w:proofErr w:type="spellEnd"/>
-      <w:r>
-        <w:rPr>
-          <w:sz w:val="24"/>
-          <w:szCs w:val="24"/>
-        </w:rPr>
-        <w:t xml:space="preserve"> </w:t>
-      </w:r>
-      <w:proofErr w:type="spellStart"/>
-      <w:r>
-        <w:rPr>
-          <w:sz w:val="24"/>
-          <w:szCs w:val="24"/>
-        </w:rPr>
-        <w:t>viewscope</w:t>
-      </w:r>
-      <w:proofErr w:type="spellEnd"/>
-      <w:r>
-        <w:rPr>
-          <w:sz w:val="24"/>
-          <w:szCs w:val="24"/>
-        </w:rPr>
-        <w:t xml:space="preserve"> add following in maven</w:t>
+        <w:t xml:space="preserve"> . Fo viewscope add following in maven</w:t>
       </w:r>
     </w:p>
     <w:p>
@@ -274,7 +208,6 @@
         </w:rPr>
         <w:t>&lt;</w:t>
       </w:r>
-      <w:proofErr w:type="spellStart"/>
       <w:r>
         <w:rPr>
           <w:rFonts w:ascii="Courier New" w:hAnsi="Courier New" w:cs="Courier New"/>
@@ -284,17 +217,15 @@
         </w:rPr>
         <w:t>groupId</w:t>
       </w:r>
-      <w:proofErr w:type="spellEnd"/>
-      <w:r>
-        <w:rPr>
-          <w:rFonts w:ascii="Courier New" w:hAnsi="Courier New" w:cs="Courier New"/>
-          <w:color w:val="008080"/>
-          <w:sz w:val="20"/>
-          <w:szCs w:val="20"/>
-        </w:rPr>
-        <w:t>&gt;</w:t>
-      </w:r>
-      <w:proofErr w:type="spellStart"/>
+      <w:r>
+        <w:rPr>
+          <w:rFonts w:ascii="Courier New" w:hAnsi="Courier New" w:cs="Courier New"/>
+          <w:color w:val="008080"/>
+          <w:sz w:val="20"/>
+          <w:szCs w:val="20"/>
+        </w:rPr>
+        <w:t>&gt;</w:t>
+      </w:r>
       <w:r>
         <w:rPr>
           <w:rFonts w:ascii="Courier New" w:hAnsi="Courier New" w:cs="Courier New"/>
@@ -304,7 +235,6 @@
         </w:rPr>
         <w:t>com.github.javaplugs</w:t>
       </w:r>
-      <w:proofErr w:type="spellEnd"/>
       <w:r>
         <w:rPr>
           <w:rFonts w:ascii="Courier New" w:hAnsi="Courier New" w:cs="Courier New"/>
@@ -314,7 +244,6 @@
         </w:rPr>
         <w:t>&lt;/</w:t>
       </w:r>
-      <w:proofErr w:type="spellStart"/>
       <w:r>
         <w:rPr>
           <w:rFonts w:ascii="Courier New" w:hAnsi="Courier New" w:cs="Courier New"/>
@@ -324,7 +253,6 @@
         </w:rPr>
         <w:t>groupId</w:t>
       </w:r>
-      <w:proofErr w:type="spellEnd"/>
       <w:r>
         <w:rPr>
           <w:rFonts w:ascii="Courier New" w:hAnsi="Courier New" w:cs="Courier New"/>
@@ -388,7 +316,6 @@
         </w:rPr>
         <w:t>&lt;</w:t>
       </w:r>
-      <w:proofErr w:type="spellStart"/>
       <w:r>
         <w:rPr>
           <w:rFonts w:ascii="Courier New" w:hAnsi="Courier New" w:cs="Courier New"/>
@@ -398,7 +325,6 @@
         </w:rPr>
         <w:t>artifactId</w:t>
       </w:r>
-      <w:proofErr w:type="spellEnd"/>
       <w:r>
         <w:rPr>
           <w:rFonts w:ascii="Courier New" w:hAnsi="Courier New" w:cs="Courier New"/>
@@ -417,7 +343,6 @@
         </w:rPr>
         <w:t>spring-</w:t>
       </w:r>
-      <w:proofErr w:type="spellStart"/>
       <w:r>
         <w:rPr>
           <w:rFonts w:ascii="Courier New" w:hAnsi="Courier New" w:cs="Courier New"/>
@@ -428,7 +353,6 @@
         </w:rPr>
         <w:t>jsf</w:t>
       </w:r>
-      <w:proofErr w:type="spellEnd"/>
       <w:r>
         <w:rPr>
           <w:rFonts w:ascii="Courier New" w:hAnsi="Courier New" w:cs="Courier New"/>
@@ -438,7 +362,6 @@
         </w:rPr>
         <w:t>&lt;/</w:t>
       </w:r>
-      <w:proofErr w:type="spellStart"/>
       <w:r>
         <w:rPr>
           <w:rFonts w:ascii="Courier New" w:hAnsi="Courier New" w:cs="Courier New"/>
@@ -448,7 +371,6 @@
         </w:rPr>
         <w:t>artifactId</w:t>
       </w:r>
-      <w:proofErr w:type="spellEnd"/>
       <w:r>
         <w:rPr>
           <w:rFonts w:ascii="Courier New" w:hAnsi="Courier New" w:cs="Courier New"/>
@@ -764,7 +686,6 @@
         </w:rPr>
         <w:t>&lt;</w:t>
       </w:r>
-      <w:proofErr w:type="spellStart"/>
       <w:r>
         <w:rPr>
           <w:rFonts w:ascii="Courier New" w:hAnsi="Courier New" w:cs="Courier New"/>
@@ -774,17 +695,15 @@
         </w:rPr>
         <w:t>groupId</w:t>
       </w:r>
-      <w:proofErr w:type="spellEnd"/>
-      <w:r>
-        <w:rPr>
-          <w:rFonts w:ascii="Courier New" w:hAnsi="Courier New" w:cs="Courier New"/>
-          <w:color w:val="008080"/>
-          <w:sz w:val="20"/>
-          <w:szCs w:val="20"/>
-        </w:rPr>
-        <w:t>&gt;</w:t>
-      </w:r>
-      <w:proofErr w:type="spellStart"/>
+      <w:r>
+        <w:rPr>
+          <w:rFonts w:ascii="Courier New" w:hAnsi="Courier New" w:cs="Courier New"/>
+          <w:color w:val="008080"/>
+          <w:sz w:val="20"/>
+          <w:szCs w:val="20"/>
+        </w:rPr>
+        <w:t>&gt;</w:t>
+      </w:r>
       <w:r>
         <w:rPr>
           <w:rFonts w:ascii="Courier New" w:hAnsi="Courier New" w:cs="Courier New"/>
@@ -794,7 +713,6 @@
         </w:rPr>
         <w:t>com.sun.faces</w:t>
       </w:r>
-      <w:proofErr w:type="spellEnd"/>
       <w:r>
         <w:rPr>
           <w:rFonts w:ascii="Courier New" w:hAnsi="Courier New" w:cs="Courier New"/>
@@ -804,7 +722,6 @@
         </w:rPr>
         <w:t>&lt;/</w:t>
       </w:r>
-      <w:proofErr w:type="spellStart"/>
       <w:r>
         <w:rPr>
           <w:rFonts w:ascii="Courier New" w:hAnsi="Courier New" w:cs="Courier New"/>
@@ -814,7 +731,6 @@
         </w:rPr>
         <w:t>groupId</w:t>
       </w:r>
-      <w:proofErr w:type="spellEnd"/>
       <w:r>
         <w:rPr>
           <w:rFonts w:ascii="Courier New" w:hAnsi="Courier New" w:cs="Courier New"/>
@@ -878,7 +794,6 @@
         </w:rPr>
         <w:t>&lt;</w:t>
       </w:r>
-      <w:proofErr w:type="spellStart"/>
       <w:r>
         <w:rPr>
           <w:rFonts w:ascii="Courier New" w:hAnsi="Courier New" w:cs="Courier New"/>
@@ -888,17 +803,15 @@
         </w:rPr>
         <w:t>artifactId</w:t>
       </w:r>
-      <w:proofErr w:type="spellEnd"/>
-      <w:r>
-        <w:rPr>
-          <w:rFonts w:ascii="Courier New" w:hAnsi="Courier New" w:cs="Courier New"/>
-          <w:color w:val="008080"/>
-          <w:sz w:val="20"/>
-          <w:szCs w:val="20"/>
-        </w:rPr>
-        <w:t>&gt;</w:t>
-      </w:r>
-      <w:proofErr w:type="spellStart"/>
+      <w:r>
+        <w:rPr>
+          <w:rFonts w:ascii="Courier New" w:hAnsi="Courier New" w:cs="Courier New"/>
+          <w:color w:val="008080"/>
+          <w:sz w:val="20"/>
+          <w:szCs w:val="20"/>
+        </w:rPr>
+        <w:t>&gt;</w:t>
+      </w:r>
       <w:r>
         <w:rPr>
           <w:rFonts w:ascii="Courier New" w:hAnsi="Courier New" w:cs="Courier New"/>
@@ -928,7 +841,6 @@
         </w:rPr>
         <w:t>api</w:t>
       </w:r>
-      <w:proofErr w:type="spellEnd"/>
       <w:r>
         <w:rPr>
           <w:rFonts w:ascii="Courier New" w:hAnsi="Courier New" w:cs="Courier New"/>
@@ -938,7 +850,6 @@
         </w:rPr>
         <w:t>&lt;/</w:t>
       </w:r>
-      <w:proofErr w:type="spellStart"/>
       <w:r>
         <w:rPr>
           <w:rFonts w:ascii="Courier New" w:hAnsi="Courier New" w:cs="Courier New"/>
@@ -948,7 +859,6 @@
         </w:rPr>
         <w:t>artifactId</w:t>
       </w:r>
-      <w:proofErr w:type="spellEnd"/>
       <w:r>
         <w:rPr>
           <w:rFonts w:ascii="Courier New" w:hAnsi="Courier New" w:cs="Courier New"/>
@@ -1264,7 +1174,6 @@
         </w:rPr>
         <w:t>&lt;</w:t>
       </w:r>
-      <w:proofErr w:type="spellStart"/>
       <w:r>
         <w:rPr>
           <w:rFonts w:ascii="Courier New" w:hAnsi="Courier New" w:cs="Courier New"/>
@@ -1274,7 +1183,6 @@
         </w:rPr>
         <w:t>groupId</w:t>
       </w:r>
-      <w:proofErr w:type="spellEnd"/>
       <w:r>
         <w:rPr>
           <w:rFonts w:ascii="Courier New" w:hAnsi="Courier New" w:cs="Courier New"/>
@@ -1302,7 +1210,6 @@
         </w:rPr>
         <w:t>&lt;/</w:t>
       </w:r>
-      <w:proofErr w:type="spellStart"/>
       <w:r>
         <w:rPr>
           <w:rFonts w:ascii="Courier New" w:hAnsi="Courier New" w:cs="Courier New"/>
@@ -1312,7 +1219,6 @@
         </w:rPr>
         <w:t>groupId</w:t>
       </w:r>
-      <w:proofErr w:type="spellEnd"/>
       <w:r>
         <w:rPr>
           <w:rFonts w:ascii="Courier New" w:hAnsi="Courier New" w:cs="Courier New"/>
@@ -1376,7 +1282,6 @@
         </w:rPr>
         <w:t>&lt;</w:t>
       </w:r>
-      <w:proofErr w:type="spellStart"/>
       <w:r>
         <w:rPr>
           <w:rFonts w:ascii="Courier New" w:hAnsi="Courier New" w:cs="Courier New"/>
@@ -1386,7 +1291,6 @@
         </w:rPr>
         <w:t>artifactId</w:t>
       </w:r>
-      <w:proofErr w:type="spellEnd"/>
       <w:r>
         <w:rPr>
           <w:rFonts w:ascii="Courier New" w:hAnsi="Courier New" w:cs="Courier New"/>
@@ -1414,7 +1318,6 @@
         </w:rPr>
         <w:t>&lt;/</w:t>
       </w:r>
-      <w:proofErr w:type="spellStart"/>
       <w:r>
         <w:rPr>
           <w:rFonts w:ascii="Courier New" w:hAnsi="Courier New" w:cs="Courier New"/>
@@ -1424,7 +1327,6 @@
         </w:rPr>
         <w:t>artifactId</w:t>
       </w:r>
-      <w:proofErr w:type="spellEnd"/>
       <w:r>
         <w:rPr>
           <w:rFonts w:ascii="Courier New" w:hAnsi="Courier New" w:cs="Courier New"/>
@@ -1740,7 +1642,6 @@
         </w:rPr>
         <w:t>&lt;</w:t>
       </w:r>
-      <w:proofErr w:type="spellStart"/>
       <w:r>
         <w:rPr>
           <w:rFonts w:ascii="Courier New" w:hAnsi="Courier New" w:cs="Courier New"/>
@@ -1750,17 +1651,15 @@
         </w:rPr>
         <w:t>groupId</w:t>
       </w:r>
-      <w:proofErr w:type="spellEnd"/>
-      <w:r>
-        <w:rPr>
-          <w:rFonts w:ascii="Courier New" w:hAnsi="Courier New" w:cs="Courier New"/>
-          <w:color w:val="008080"/>
-          <w:sz w:val="20"/>
-          <w:szCs w:val="20"/>
-        </w:rPr>
-        <w:t>&gt;</w:t>
-      </w:r>
-      <w:proofErr w:type="spellStart"/>
+      <w:r>
+        <w:rPr>
+          <w:rFonts w:ascii="Courier New" w:hAnsi="Courier New" w:cs="Courier New"/>
+          <w:color w:val="008080"/>
+          <w:sz w:val="20"/>
+          <w:szCs w:val="20"/>
+        </w:rPr>
+        <w:t>&gt;</w:t>
+      </w:r>
       <w:r>
         <w:rPr>
           <w:rFonts w:ascii="Courier New" w:hAnsi="Courier New" w:cs="Courier New"/>
@@ -1770,7 +1669,6 @@
         </w:rPr>
         <w:t>javax.servlet</w:t>
       </w:r>
-      <w:proofErr w:type="spellEnd"/>
       <w:r>
         <w:rPr>
           <w:rFonts w:ascii="Courier New" w:hAnsi="Courier New" w:cs="Courier New"/>
@@ -1780,7 +1678,6 @@
         </w:rPr>
         <w:t>&lt;/</w:t>
       </w:r>
-      <w:proofErr w:type="spellStart"/>
       <w:r>
         <w:rPr>
           <w:rFonts w:ascii="Courier New" w:hAnsi="Courier New" w:cs="Courier New"/>
@@ -1790,7 +1687,6 @@
         </w:rPr>
         <w:t>groupId</w:t>
       </w:r>
-      <w:proofErr w:type="spellEnd"/>
       <w:r>
         <w:rPr>
           <w:rFonts w:ascii="Courier New" w:hAnsi="Courier New" w:cs="Courier New"/>
@@ -1854,7 +1750,6 @@
         </w:rPr>
         <w:t>&lt;</w:t>
       </w:r>
-      <w:proofErr w:type="spellStart"/>
       <w:r>
         <w:rPr>
           <w:rFonts w:ascii="Courier New" w:hAnsi="Courier New" w:cs="Courier New"/>
@@ -1864,7 +1759,6 @@
         </w:rPr>
         <w:t>artifactId</w:t>
       </w:r>
-      <w:proofErr w:type="spellEnd"/>
       <w:r>
         <w:rPr>
           <w:rFonts w:ascii="Courier New" w:hAnsi="Courier New" w:cs="Courier New"/>
@@ -1893,7 +1787,6 @@
         </w:rPr>
         <w:t>-</w:t>
       </w:r>
-      <w:proofErr w:type="spellStart"/>
       <w:r>
         <w:rPr>
           <w:rFonts w:ascii="Courier New" w:hAnsi="Courier New" w:cs="Courier New"/>
@@ -1904,7 +1797,6 @@
         </w:rPr>
         <w:t>api</w:t>
       </w:r>
-      <w:proofErr w:type="spellEnd"/>
       <w:r>
         <w:rPr>
           <w:rFonts w:ascii="Courier New" w:hAnsi="Courier New" w:cs="Courier New"/>
@@ -1914,7 +1806,6 @@
         </w:rPr>
         <w:t>&lt;/</w:t>
       </w:r>
-      <w:proofErr w:type="spellStart"/>
       <w:r>
         <w:rPr>
           <w:rFonts w:ascii="Courier New" w:hAnsi="Courier New" w:cs="Courier New"/>
@@ -1924,7 +1815,6 @@
         </w:rPr>
         <w:t>artifactId</w:t>
       </w:r>
-      <w:proofErr w:type="spellEnd"/>
       <w:r>
         <w:rPr>
           <w:rFonts w:ascii="Courier New" w:hAnsi="Courier New" w:cs="Courier New"/>
@@ -2146,6 +2036,41 @@
         </w:rPr>
         <w:t>Change proxy port to original port tomcat is using</w:t>
       </w:r>
+    </w:p>
+    <w:p>
+      <w:pPr>
+        <w:ind w:left="360"/>
+        <w:rPr>
+          <w:sz w:val="24"/>
+          <w:szCs w:val="24"/>
+        </w:rPr>
+      </w:pPr>
+      <w:r>
+        <w:rPr>
+          <w:sz w:val="24"/>
+          <w:szCs w:val="24"/>
+        </w:rPr>
+        <w:t xml:space="preserve">3. User this </w:t>
+      </w:r>
+      <w:hyperlink r:id="rId7" w:history="1">
+        <w:r>
+          <w:rPr>
+            <w:rStyle w:val="Hyperlink"/>
+            <w:sz w:val="24"/>
+            <w:szCs w:val="24"/>
+          </w:rPr>
+          <w:t>http://www.cronmaker.com/</w:t>
+        </w:r>
+      </w:hyperlink>
+      <w:r>
+        <w:rPr>
+          <w:sz w:val="24"/>
+          <w:szCs w:val="24"/>
+        </w:rPr>
+        <w:t xml:space="preserve"> to generate the string and can change email sending time of documents</w:t>
+      </w:r>
+      <w:bookmarkStart w:id="0" w:name="_GoBack"/>
+      <w:bookmarkEnd w:id="0"/>
     </w:p>
     <w:sectPr>
       <w:pgSz w:w="12240" w:h="15840"/>

</xml_diff>